<commit_message>
BIjwerking en datadictionary kerntaak 2 af.
</commit_message>
<xml_diff>
--- a/Documentatie/Kerntaak-1/1.1.1_Interview/2017-04-17_Interview_V1.docx
+++ b/Documentatie/Kerntaak-1/1.1.1_Interview/2017-04-17_Interview_V1.docx
@@ -417,20 +417,7 @@
                                 <w:lang w:val="en-GB"/>
                               </w:rPr>
                               <w:br/>
-                            </w:r>
-                            <w:proofErr w:type="spellStart"/>
-                            <w:r>
-                              <w:rPr>
-                                <w:lang w:val="en-GB"/>
-                              </w:rPr>
-                              <w:t>Klas</w:t>
-                            </w:r>
-                            <w:proofErr w:type="spellEnd"/>
-                            <w:r>
-                              <w:rPr>
-                                <w:lang w:val="en-GB"/>
-                              </w:rPr>
-                              <w:t>: RIO4-APO3A</w:t>
+                              <w:t>Klas: RIO4-APO3A</w:t>
                             </w:r>
                             <w:r>
                               <w:rPr>
@@ -438,19 +425,11 @@
                               </w:rPr>
                               <w:br/>
                             </w:r>
-                            <w:proofErr w:type="spellStart"/>
                             <w:r>
                               <w:rPr>
                                 <w:lang w:val="en-GB"/>
                               </w:rPr>
-                              <w:t>Examencasus</w:t>
-                            </w:r>
-                            <w:proofErr w:type="spellEnd"/>
-                            <w:r>
-                              <w:rPr>
-                                <w:lang w:val="en-GB"/>
-                              </w:rPr>
-                              <w:t>: 03</w:t>
+                              <w:t>Examencasus: 03</w:t>
                             </w:r>
                           </w:p>
                           <w:p>
@@ -1252,19 +1231,17 @@
       <w:r>
         <w:br w:type="page"/>
       </w:r>
-      <w:bookmarkStart w:id="0" w:name="_GoBack"/>
-      <w:bookmarkEnd w:id="0"/>
     </w:p>
     <w:p>
       <w:pPr>
         <w:pStyle w:val="Kop1"/>
       </w:pPr>
-      <w:bookmarkStart w:id="1" w:name="_Toc480449095"/>
+      <w:bookmarkStart w:id="0" w:name="_Toc480449095"/>
       <w:r>
         <w:lastRenderedPageBreak/>
         <w:t>Inleiding</w:t>
       </w:r>
-      <w:bookmarkEnd w:id="1"/>
+      <w:bookmarkEnd w:id="0"/>
     </w:p>
     <w:p>
       <w:r>
@@ -1304,12 +1281,12 @@
       <w:pPr>
         <w:pStyle w:val="Kop1"/>
       </w:pPr>
-      <w:bookmarkStart w:id="2" w:name="_Toc480449096"/>
+      <w:bookmarkStart w:id="1" w:name="_Toc480449096"/>
       <w:r>
         <w:lastRenderedPageBreak/>
         <w:t>Voorwoord</w:t>
       </w:r>
-      <w:bookmarkEnd w:id="2"/>
+      <w:bookmarkEnd w:id="1"/>
     </w:p>
     <w:p>
       <w:r>
@@ -1319,23 +1296,7 @@
         <w:t>4</w:t>
       </w:r>
       <w:r>
-        <w:t xml:space="preserve">-2017 zijn Tarik Hacialiogullari en </w:t>
-      </w:r>
-      <w:proofErr w:type="spellStart"/>
-      <w:r>
-        <w:t>Santino</w:t>
-      </w:r>
-      <w:proofErr w:type="spellEnd"/>
-      <w:r>
-        <w:t xml:space="preserve"> </w:t>
-      </w:r>
-      <w:proofErr w:type="spellStart"/>
-      <w:r>
-        <w:t>Bonora</w:t>
-      </w:r>
-      <w:proofErr w:type="spellEnd"/>
-      <w:r>
-        <w:t xml:space="preserve"> naar </w:t>
+        <w:t xml:space="preserve">-2017 zijn Tarik Hacialiogullari en Santino Bonora naar </w:t>
       </w:r>
       <w:r>
         <w:t>WebSentiment</w:t>
@@ -1367,11 +1328,11 @@
       <w:pPr>
         <w:pStyle w:val="Kop1"/>
       </w:pPr>
-      <w:bookmarkStart w:id="3" w:name="_Toc480449097"/>
+      <w:bookmarkStart w:id="2" w:name="_Toc480449097"/>
       <w:r>
         <w:t>Introductie</w:t>
       </w:r>
-      <w:bookmarkEnd w:id="3"/>
+      <w:bookmarkEnd w:id="2"/>
     </w:p>
     <w:p>
       <w:r>
@@ -1462,19 +1423,12 @@
       <w:r>
         <w:t xml:space="preserve"> en dit is </w:t>
       </w:r>
-      <w:proofErr w:type="spellStart"/>
       <w:r>
         <w:t>Santino</w:t>
       </w:r>
-      <w:proofErr w:type="spellEnd"/>
-      <w:r>
-        <w:t xml:space="preserve"> </w:t>
-      </w:r>
-      <w:proofErr w:type="spellStart"/>
-      <w:r>
-        <w:t>Bonora</w:t>
-      </w:r>
-      <w:proofErr w:type="spellEnd"/>
+      <w:r>
+        <w:t xml:space="preserve"> Bonora</w:t>
+      </w:r>
       <w:r>
         <w:t xml:space="preserve"> mijn klasgenoot</w:t>
       </w:r>
@@ -1501,8 +1455,8 @@
       <w:r>
         <w:br w:type="column"/>
       </w:r>
-      <w:bookmarkStart w:id="4" w:name="_Toc474749720"/>
-      <w:bookmarkStart w:id="5" w:name="_Toc480449098"/>
+      <w:bookmarkStart w:id="3" w:name="_Toc474749720"/>
+      <w:bookmarkStart w:id="4" w:name="_Toc480449098"/>
       <w:r>
         <w:lastRenderedPageBreak/>
         <w:t>Vragen &amp; a</w:t>
@@ -1510,8 +1464,8 @@
       <w:r>
         <w:t>ntwoorden</w:t>
       </w:r>
+      <w:bookmarkEnd w:id="3"/>
       <w:bookmarkEnd w:id="4"/>
-      <w:bookmarkEnd w:id="5"/>
     </w:p>
     <w:p/>
     <w:p>
@@ -1551,63 +1505,7 @@
         <w:rPr>
           <w:rStyle w:val="Subtielebenadrukking"/>
         </w:rPr>
-        <w:t xml:space="preserve">In 2008 t/m 2012 heb ik mediatechnologie gestudeerd op het ROC in Tilburg. Tijdens mijn schooljaren heb ik een eenmanszaak gehad in het bouwen van simpele websites. Na mijn studie heb ik samen met een ex-klasgenoot een bedrijf opgericht genaamd </w:t>
-      </w:r>
-      <w:proofErr w:type="spellStart"/>
-      <w:r>
-        <w:rPr>
-          <w:rStyle w:val="Subtielebenadrukking"/>
-        </w:rPr>
-        <w:t>Kanish</w:t>
-      </w:r>
-      <w:proofErr w:type="spellEnd"/>
-      <w:r>
-        <w:rPr>
-          <w:rStyle w:val="Subtielebenadrukking"/>
-        </w:rPr>
-        <w:t xml:space="preserve"> Media </w:t>
-      </w:r>
-      <w:proofErr w:type="gramStart"/>
-      <w:r>
-        <w:rPr>
-          <w:rStyle w:val="Subtielebenadrukking"/>
-        </w:rPr>
-        <w:t>B.V..</w:t>
-      </w:r>
-      <w:proofErr w:type="gramEnd"/>
-      <w:r>
-        <w:rPr>
-          <w:rStyle w:val="Subtielebenadrukking"/>
-        </w:rPr>
-        <w:t xml:space="preserve"> Van 2012 tot juni 2015 was ik verantwoordelijk voor alle technische aspecten binnen het bedrijf, naast </w:t>
-      </w:r>
-      <w:proofErr w:type="spellStart"/>
-      <w:r>
-        <w:rPr>
-          <w:rStyle w:val="Subtielebenadrukking"/>
-        </w:rPr>
-        <w:t>Kanish</w:t>
-      </w:r>
-      <w:proofErr w:type="spellEnd"/>
-      <w:r>
-        <w:rPr>
-          <w:rStyle w:val="Subtielebenadrukking"/>
-        </w:rPr>
-        <w:t xml:space="preserve"> Media werd ik door een Taxateurs Unie ingehuurd als solution </w:t>
-      </w:r>
-      <w:proofErr w:type="spellStart"/>
-      <w:r>
-        <w:rPr>
-          <w:rStyle w:val="Subtielebenadrukking"/>
-        </w:rPr>
-        <w:t>developer</w:t>
-      </w:r>
-      <w:proofErr w:type="spellEnd"/>
-      <w:r>
-        <w:rPr>
-          <w:rStyle w:val="Subtielebenadrukking"/>
-        </w:rPr>
-        <w:t>. 1 juni 2015 heb ik samen met mijn broer en vader WebSentiment B.V. opgericht.</w:t>
+        <w:t>In 2008 t/m 2012 heb ik mediatechnologie gestudeerd op het ROC in Tilburg. Tijdens mijn schooljaren heb ik een eenmanszaak gehad in het bouwen van simpele websites. Na mijn studie heb ik samen met een ex-klasgenoot een bedrijf opgericht genaamd Kanish Media B.V.. Van 2012 tot juni 2015 was ik verantwoordelijk voor alle technische aspecten binnen het bedrijf, naast Kanish Media werd ik door een Taxateurs Unie ingehuurd als solution developer. 1 juni 2015 heb ik samen met mijn broer en vader WebSentiment B.V. opgericht.</w:t>
       </w:r>
       <w:r>
         <w:rPr>
@@ -1657,21 +1555,7 @@
         <w:rPr>
           <w:rStyle w:val="Subtielebenadrukking"/>
         </w:rPr>
-        <w:t xml:space="preserve">Het bedrijf is gespecialiseerd in het maken en onderhouden van simpele tot complexe webapplicaties. Naast de technische ontwikkeling doen we ook de online marketing zoals SEO, SEA en </w:t>
-      </w:r>
-      <w:proofErr w:type="spellStart"/>
-      <w:r>
-        <w:rPr>
-          <w:rStyle w:val="Subtielebenadrukking"/>
-        </w:rPr>
-        <w:t>Social</w:t>
-      </w:r>
-      <w:proofErr w:type="spellEnd"/>
-      <w:r>
-        <w:rPr>
-          <w:rStyle w:val="Subtielebenadrukking"/>
-        </w:rPr>
-        <w:t xml:space="preserve"> Media marketing.</w:t>
+        <w:t>Het bedrijf is gespecialiseerd in het maken en onderhouden van simpele tot complexe webapplicaties. Naast de technische ontwikkeling doen we ook de online marketing zoals SEO, SEA en Social Media marketing.</w:t>
       </w:r>
       <w:r>
         <w:rPr>
@@ -1700,21 +1584,12 @@
         </w:rPr>
         <w:t>“</w:t>
       </w:r>
-      <w:proofErr w:type="spellStart"/>
       <w:r>
         <w:rPr>
           <w:rStyle w:val="Subtielebenadrukking"/>
           <w:lang w:val="en-GB"/>
         </w:rPr>
-        <w:t>Informatieve</w:t>
-      </w:r>
-      <w:proofErr w:type="spellEnd"/>
-      <w:r>
-        <w:rPr>
-          <w:rStyle w:val="Subtielebenadrukking"/>
-          <w:lang w:val="en-GB"/>
-        </w:rPr>
-        <w:t xml:space="preserve"> app m.b.t. WebSentiment</w:t>
+        <w:t>Informatieve app m.b.t. WebSentiment</w:t>
       </w:r>
       <w:r>
         <w:rPr>
@@ -1804,11 +1679,9 @@
       <w:r>
         <w:t xml:space="preserve"> en </w:t>
       </w:r>
-      <w:proofErr w:type="spellStart"/>
       <w:r>
         <w:t>Santino</w:t>
       </w:r>
-      <w:proofErr w:type="spellEnd"/>
       <w:r>
         <w:t>) de app voor Windows P</w:t>
       </w:r>
@@ -1926,21 +1799,7 @@
         <w:rPr>
           <w:rStyle w:val="Subtielebenadrukking"/>
         </w:rPr>
-        <w:t xml:space="preserve">Ja, gebruikers moeten met ons contact kunnen opnemen via de app, dat zou dan via de mail in mijn </w:t>
-      </w:r>
-      <w:proofErr w:type="spellStart"/>
-      <w:r>
-        <w:rPr>
-          <w:rStyle w:val="Subtielebenadrukking"/>
-        </w:rPr>
-        <w:t>inbox</w:t>
-      </w:r>
-      <w:proofErr w:type="spellEnd"/>
-      <w:r>
-        <w:rPr>
-          <w:rStyle w:val="Subtielebenadrukking"/>
-        </w:rPr>
-        <w:t xml:space="preserve"> moeten komen.</w:t>
+        <w:t>Ja, gebruikers moeten met ons contact kunnen opnemen via de app, dat zou dan via de mail in mijn inbox moeten komen.</w:t>
       </w:r>
       <w:r>
         <w:rPr>
@@ -2052,16 +1911,16 @@
       <w:pPr>
         <w:pStyle w:val="Kop1"/>
       </w:pPr>
-      <w:bookmarkStart w:id="6" w:name="_Toc475097334"/>
-      <w:bookmarkStart w:id="7" w:name="_Toc480103499"/>
-      <w:bookmarkStart w:id="8" w:name="_Toc480449099"/>
+      <w:bookmarkStart w:id="5" w:name="_Toc475097334"/>
+      <w:bookmarkStart w:id="6" w:name="_Toc480103499"/>
+      <w:bookmarkStart w:id="7" w:name="_Toc480449099"/>
       <w:r>
         <w:lastRenderedPageBreak/>
         <w:t>Voor akkoord</w:t>
       </w:r>
+      <w:bookmarkEnd w:id="5"/>
       <w:bookmarkEnd w:id="6"/>
       <w:bookmarkEnd w:id="7"/>
-      <w:bookmarkEnd w:id="8"/>
     </w:p>
     <w:p>
       <w:r>
@@ -2199,11 +2058,11 @@
       <w:pPr>
         <w:pStyle w:val="Kop1"/>
       </w:pPr>
-      <w:bookmarkStart w:id="9" w:name="_Toc480449100"/>
+      <w:bookmarkStart w:id="8" w:name="_Toc480449100"/>
       <w:r>
         <w:t>Revisie</w:t>
       </w:r>
-      <w:bookmarkEnd w:id="9"/>
+      <w:bookmarkEnd w:id="8"/>
     </w:p>
     <w:tbl>
       <w:tblPr>
@@ -2388,8 +2247,10 @@
           </w:tcPr>
           <w:p>
             <w:r>
-              <w:t>V0.3</w:t>
-            </w:r>
+              <w:t>V0.2</w:t>
+            </w:r>
+            <w:bookmarkStart w:id="9" w:name="_GoBack"/>
+            <w:bookmarkEnd w:id="9"/>
           </w:p>
         </w:tc>
       </w:tr>
@@ -2405,7 +2266,10 @@
           </w:tcPr>
           <w:p>
             <w:r>
-              <w:t>15-04</w:t>
+              <w:t>17</w:t>
+            </w:r>
+            <w:r>
+              <w:t>-04</w:t>
             </w:r>
             <w:r>
               <w:t>-2017</w:t>
@@ -2446,64 +2310,6 @@
             <w:tcBorders>
               <w:top w:val="double" w:sz="4" w:space="0" w:color="auto"/>
               <w:bottom w:val="double" w:sz="4" w:space="0" w:color="auto"/>
-            </w:tcBorders>
-          </w:tcPr>
-          <w:p>
-            <w:r>
-              <w:t>V0.2</w:t>
-            </w:r>
-          </w:p>
-        </w:tc>
-      </w:tr>
-      <w:tr>
-        <w:tc>
-          <w:tcPr>
-            <w:tcW w:w="1516" w:type="pct"/>
-            <w:tcBorders>
-              <w:top w:val="double" w:sz="4" w:space="0" w:color="auto"/>
-            </w:tcBorders>
-            <w:noWrap/>
-          </w:tcPr>
-          <w:p>
-            <w:r>
-              <w:t>15-04</w:t>
-            </w:r>
-            <w:r>
-              <w:t>-2017</w:t>
-            </w:r>
-          </w:p>
-        </w:tc>
-        <w:tc>
-          <w:tcPr>
-            <w:tcW w:w="1161" w:type="pct"/>
-            <w:tcBorders>
-              <w:top w:val="double" w:sz="4" w:space="0" w:color="auto"/>
-            </w:tcBorders>
-          </w:tcPr>
-          <w:p>
-            <w:r>
-              <w:t>Alle vragen afgemaakt</w:t>
-            </w:r>
-          </w:p>
-        </w:tc>
-        <w:tc>
-          <w:tcPr>
-            <w:tcW w:w="1161" w:type="pct"/>
-            <w:tcBorders>
-              <w:top w:val="double" w:sz="4" w:space="0" w:color="auto"/>
-            </w:tcBorders>
-          </w:tcPr>
-          <w:p>
-            <w:r>
-              <w:t>Tarik Hacialiogullari</w:t>
-            </w:r>
-          </w:p>
-        </w:tc>
-        <w:tc>
-          <w:tcPr>
-            <w:tcW w:w="1161" w:type="pct"/>
-            <w:tcBorders>
-              <w:top w:val="double" w:sz="4" w:space="0" w:color="auto"/>
             </w:tcBorders>
           </w:tcPr>
           <w:p>
@@ -2661,7 +2467,7 @@
           <w:rPr>
             <w:noProof/>
           </w:rPr>
-          <w:t>7</w:t>
+          <w:t>6</w:t>
         </w:r>
         <w:r>
           <w:fldChar w:fldCharType="end"/>
@@ -3999,7 +3805,7 @@
 </file>
 
 <file path=customXml/itemProps2.xml><?xml version="1.0" encoding="utf-8"?>
-<ds:datastoreItem xmlns:ds="http://schemas.openxmlformats.org/officeDocument/2006/customXml" ds:itemID="{B9B9F824-A89B-4294-AA9F-F2950D6D6BD9}">
+<ds:datastoreItem xmlns:ds="http://schemas.openxmlformats.org/officeDocument/2006/customXml" ds:itemID="{A75BA972-5C64-4D69-90D4-9B32056F0728}">
   <ds:schemaRefs>
     <ds:schemaRef ds:uri="http://schemas.openxmlformats.org/officeDocument/2006/bibliography"/>
   </ds:schemaRefs>

</xml_diff>